<commit_message>
Update to bank prac
</commit_message>
<xml_diff>
--- a/Bank_Data_Prac/Bank_Data_Prac.docx
+++ b/Bank_Data_Prac/Bank_Data_Prac.docx
@@ -749,7 +749,7 @@
         <w:t xml:space="preserve">length</w:t>
       </w:r>
       <w:r>
-        <w:t xml:space="preserve">, the duration of the call in seconds. This information is not know about a call before it is made, so should not be used in later modelling.</w:t>
+        <w:t xml:space="preserve">, the duration of the call in seconds. This information is not known about a call before it is made, so should not be used in later modelling.</w:t>
       </w:r>
     </w:p>
     <w:p>
@@ -893,7 +893,7 @@
         <w:rPr>
           <w:rStyle w:val="VerbatimChar"/>
         </w:rPr>
-        <w:t xml:space="preserve">##     H2O cluster uptime:         5 hours 49 minutes </w:t>
+        <w:t xml:space="preserve">##     H2O cluster uptime:         8 hours 51 minutes </w:t>
       </w:r>
       <w:r>
         <w:br w:type="textWrapping"/>
@@ -1746,7 +1746,7 @@
         <w:rPr>
           <w:rStyle w:val="VerbatimChar"/>
         </w:rPr>
-        <w:t xml:space="preserve">## Model Key:  PCA_model_R_1480731054437_95 </w:t>
+        <w:t xml:space="preserve">## Model Key:  PCA_model_R_1480731054437_107 </w:t>
       </w:r>
       <w:r>
         <w:br w:type="textWrapping"/>
@@ -3623,395 +3623,6 @@
       </w:pPr>
       <w:r>
         <w:rPr>
-          <w:rStyle w:val="VerbatimChar"/>
-        </w:rPr>
-        <w:t xml:space="preserve">## Warning in `[&lt;-`(`*tmp*`, k, value = &lt;S4 object of class</w:t>
-      </w:r>
-      <w:r>
-        <w:br w:type="textWrapping"/>
-      </w:r>
-      <w:r>
-        <w:rPr>
-          <w:rStyle w:val="VerbatimChar"/>
-        </w:rPr>
-        <w:t xml:space="preserve">## structure("H2OClusteringModel", package = "h2o")&gt;): implicit list embedding</w:t>
-      </w:r>
-      <w:r>
-        <w:br w:type="textWrapping"/>
-      </w:r>
-      <w:r>
-        <w:rPr>
-          <w:rStyle w:val="VerbatimChar"/>
-        </w:rPr>
-        <w:t xml:space="preserve">## of S4 objects is deprecated</w:t>
-      </w:r>
-      <w:r>
-        <w:br w:type="textWrapping"/>
-      </w:r>
-      <w:r>
-        <w:rPr>
-          <w:rStyle w:val="VerbatimChar"/>
-        </w:rPr>
-        <w:t xml:space="preserve"/>
-      </w:r>
-      <w:r>
-        <w:br w:type="textWrapping"/>
-      </w:r>
-      <w:r>
-        <w:rPr>
-          <w:rStyle w:val="VerbatimChar"/>
-        </w:rPr>
-        <w:t xml:space="preserve">## Warning in `[&lt;-`(`*tmp*`, k, value = &lt;S4 object of class</w:t>
-      </w:r>
-      <w:r>
-        <w:br w:type="textWrapping"/>
-      </w:r>
-      <w:r>
-        <w:rPr>
-          <w:rStyle w:val="VerbatimChar"/>
-        </w:rPr>
-        <w:t xml:space="preserve">## structure("H2OClusteringModel", package = "h2o")&gt;): implicit list embedding</w:t>
-      </w:r>
-      <w:r>
-        <w:br w:type="textWrapping"/>
-      </w:r>
-      <w:r>
-        <w:rPr>
-          <w:rStyle w:val="VerbatimChar"/>
-        </w:rPr>
-        <w:t xml:space="preserve">## of S4 objects is deprecated</w:t>
-      </w:r>
-      <w:r>
-        <w:br w:type="textWrapping"/>
-      </w:r>
-      <w:r>
-        <w:rPr>
-          <w:rStyle w:val="VerbatimChar"/>
-        </w:rPr>
-        <w:t xml:space="preserve"/>
-      </w:r>
-      <w:r>
-        <w:br w:type="textWrapping"/>
-      </w:r>
-      <w:r>
-        <w:rPr>
-          <w:rStyle w:val="VerbatimChar"/>
-        </w:rPr>
-        <w:t xml:space="preserve">## Warning in `[&lt;-`(`*tmp*`, k, value = &lt;S4 object of class</w:t>
-      </w:r>
-      <w:r>
-        <w:br w:type="textWrapping"/>
-      </w:r>
-      <w:r>
-        <w:rPr>
-          <w:rStyle w:val="VerbatimChar"/>
-        </w:rPr>
-        <w:t xml:space="preserve">## structure("H2OClusteringModel", package = "h2o")&gt;): implicit list embedding</w:t>
-      </w:r>
-      <w:r>
-        <w:br w:type="textWrapping"/>
-      </w:r>
-      <w:r>
-        <w:rPr>
-          <w:rStyle w:val="VerbatimChar"/>
-        </w:rPr>
-        <w:t xml:space="preserve">## of S4 objects is deprecated</w:t>
-      </w:r>
-      <w:r>
-        <w:br w:type="textWrapping"/>
-      </w:r>
-      <w:r>
-        <w:rPr>
-          <w:rStyle w:val="VerbatimChar"/>
-        </w:rPr>
-        <w:t xml:space="preserve"/>
-      </w:r>
-      <w:r>
-        <w:br w:type="textWrapping"/>
-      </w:r>
-      <w:r>
-        <w:rPr>
-          <w:rStyle w:val="VerbatimChar"/>
-        </w:rPr>
-        <w:t xml:space="preserve">## Warning in `[&lt;-`(`*tmp*`, k, value = &lt;S4 object of class</w:t>
-      </w:r>
-      <w:r>
-        <w:br w:type="textWrapping"/>
-      </w:r>
-      <w:r>
-        <w:rPr>
-          <w:rStyle w:val="VerbatimChar"/>
-        </w:rPr>
-        <w:t xml:space="preserve">## structure("H2OClusteringModel", package = "h2o")&gt;): implicit list embedding</w:t>
-      </w:r>
-      <w:r>
-        <w:br w:type="textWrapping"/>
-      </w:r>
-      <w:r>
-        <w:rPr>
-          <w:rStyle w:val="VerbatimChar"/>
-        </w:rPr>
-        <w:t xml:space="preserve">## of S4 objects is deprecated</w:t>
-      </w:r>
-      <w:r>
-        <w:br w:type="textWrapping"/>
-      </w:r>
-      <w:r>
-        <w:rPr>
-          <w:rStyle w:val="VerbatimChar"/>
-        </w:rPr>
-        <w:t xml:space="preserve"/>
-      </w:r>
-      <w:r>
-        <w:br w:type="textWrapping"/>
-      </w:r>
-      <w:r>
-        <w:rPr>
-          <w:rStyle w:val="VerbatimChar"/>
-        </w:rPr>
-        <w:t xml:space="preserve">## Warning in `[&lt;-`(`*tmp*`, k, value = &lt;S4 object of class</w:t>
-      </w:r>
-      <w:r>
-        <w:br w:type="textWrapping"/>
-      </w:r>
-      <w:r>
-        <w:rPr>
-          <w:rStyle w:val="VerbatimChar"/>
-        </w:rPr>
-        <w:t xml:space="preserve">## structure("H2OClusteringModel", package = "h2o")&gt;): implicit list embedding</w:t>
-      </w:r>
-      <w:r>
-        <w:br w:type="textWrapping"/>
-      </w:r>
-      <w:r>
-        <w:rPr>
-          <w:rStyle w:val="VerbatimChar"/>
-        </w:rPr>
-        <w:t xml:space="preserve">## of S4 objects is deprecated</w:t>
-      </w:r>
-      <w:r>
-        <w:br w:type="textWrapping"/>
-      </w:r>
-      <w:r>
-        <w:rPr>
-          <w:rStyle w:val="VerbatimChar"/>
-        </w:rPr>
-        <w:t xml:space="preserve"/>
-      </w:r>
-      <w:r>
-        <w:br w:type="textWrapping"/>
-      </w:r>
-      <w:r>
-        <w:rPr>
-          <w:rStyle w:val="VerbatimChar"/>
-        </w:rPr>
-        <w:t xml:space="preserve">## Warning in `[&lt;-`(`*tmp*`, k, value = &lt;S4 object of class</w:t>
-      </w:r>
-      <w:r>
-        <w:br w:type="textWrapping"/>
-      </w:r>
-      <w:r>
-        <w:rPr>
-          <w:rStyle w:val="VerbatimChar"/>
-        </w:rPr>
-        <w:t xml:space="preserve">## structure("H2OClusteringModel", package = "h2o")&gt;): implicit list embedding</w:t>
-      </w:r>
-      <w:r>
-        <w:br w:type="textWrapping"/>
-      </w:r>
-      <w:r>
-        <w:rPr>
-          <w:rStyle w:val="VerbatimChar"/>
-        </w:rPr>
-        <w:t xml:space="preserve">## of S4 objects is deprecated</w:t>
-      </w:r>
-      <w:r>
-        <w:br w:type="textWrapping"/>
-      </w:r>
-      <w:r>
-        <w:rPr>
-          <w:rStyle w:val="VerbatimChar"/>
-        </w:rPr>
-        <w:t xml:space="preserve"/>
-      </w:r>
-      <w:r>
-        <w:br w:type="textWrapping"/>
-      </w:r>
-      <w:r>
-        <w:rPr>
-          <w:rStyle w:val="VerbatimChar"/>
-        </w:rPr>
-        <w:t xml:space="preserve">## Warning in `[&lt;-`(`*tmp*`, k, value = &lt;S4 object of class</w:t>
-      </w:r>
-      <w:r>
-        <w:br w:type="textWrapping"/>
-      </w:r>
-      <w:r>
-        <w:rPr>
-          <w:rStyle w:val="VerbatimChar"/>
-        </w:rPr>
-        <w:t xml:space="preserve">## structure("H2OClusteringModel", package = "h2o")&gt;): implicit list embedding</w:t>
-      </w:r>
-      <w:r>
-        <w:br w:type="textWrapping"/>
-      </w:r>
-      <w:r>
-        <w:rPr>
-          <w:rStyle w:val="VerbatimChar"/>
-        </w:rPr>
-        <w:t xml:space="preserve">## of S4 objects is deprecated</w:t>
-      </w:r>
-      <w:r>
-        <w:br w:type="textWrapping"/>
-      </w:r>
-      <w:r>
-        <w:rPr>
-          <w:rStyle w:val="VerbatimChar"/>
-        </w:rPr>
-        <w:t xml:space="preserve"/>
-      </w:r>
-      <w:r>
-        <w:br w:type="textWrapping"/>
-      </w:r>
-      <w:r>
-        <w:rPr>
-          <w:rStyle w:val="VerbatimChar"/>
-        </w:rPr>
-        <w:t xml:space="preserve">## Warning in `[&lt;-`(`*tmp*`, k, value = &lt;S4 object of class</w:t>
-      </w:r>
-      <w:r>
-        <w:br w:type="textWrapping"/>
-      </w:r>
-      <w:r>
-        <w:rPr>
-          <w:rStyle w:val="VerbatimChar"/>
-        </w:rPr>
-        <w:t xml:space="preserve">## structure("H2OClusteringModel", package = "h2o")&gt;): implicit list embedding</w:t>
-      </w:r>
-      <w:r>
-        <w:br w:type="textWrapping"/>
-      </w:r>
-      <w:r>
-        <w:rPr>
-          <w:rStyle w:val="VerbatimChar"/>
-        </w:rPr>
-        <w:t xml:space="preserve">## of S4 objects is deprecated</w:t>
-      </w:r>
-      <w:r>
-        <w:br w:type="textWrapping"/>
-      </w:r>
-      <w:r>
-        <w:rPr>
-          <w:rStyle w:val="VerbatimChar"/>
-        </w:rPr>
-        <w:t xml:space="preserve"/>
-      </w:r>
-      <w:r>
-        <w:br w:type="textWrapping"/>
-      </w:r>
-      <w:r>
-        <w:rPr>
-          <w:rStyle w:val="VerbatimChar"/>
-        </w:rPr>
-        <w:t xml:space="preserve">## Warning in `[&lt;-`(`*tmp*`, k, value = &lt;S4 object of class</w:t>
-      </w:r>
-      <w:r>
-        <w:br w:type="textWrapping"/>
-      </w:r>
-      <w:r>
-        <w:rPr>
-          <w:rStyle w:val="VerbatimChar"/>
-        </w:rPr>
-        <w:t xml:space="preserve">## structure("H2OClusteringModel", package = "h2o")&gt;): implicit list embedding</w:t>
-      </w:r>
-      <w:r>
-        <w:br w:type="textWrapping"/>
-      </w:r>
-      <w:r>
-        <w:rPr>
-          <w:rStyle w:val="VerbatimChar"/>
-        </w:rPr>
-        <w:t xml:space="preserve">## of S4 objects is deprecated</w:t>
-      </w:r>
-      <w:r>
-        <w:br w:type="textWrapping"/>
-      </w:r>
-      <w:r>
-        <w:rPr>
-          <w:rStyle w:val="VerbatimChar"/>
-        </w:rPr>
-        <w:t xml:space="preserve"/>
-      </w:r>
-      <w:r>
-        <w:br w:type="textWrapping"/>
-      </w:r>
-      <w:r>
-        <w:rPr>
-          <w:rStyle w:val="VerbatimChar"/>
-        </w:rPr>
-        <w:t xml:space="preserve">## Warning in `[&lt;-`(`*tmp*`, k, value = &lt;S4 object of class</w:t>
-      </w:r>
-      <w:r>
-        <w:br w:type="textWrapping"/>
-      </w:r>
-      <w:r>
-        <w:rPr>
-          <w:rStyle w:val="VerbatimChar"/>
-        </w:rPr>
-        <w:t xml:space="preserve">## structure("H2OClusteringModel", package = "h2o")&gt;): implicit list embedding</w:t>
-      </w:r>
-      <w:r>
-        <w:br w:type="textWrapping"/>
-      </w:r>
-      <w:r>
-        <w:rPr>
-          <w:rStyle w:val="VerbatimChar"/>
-        </w:rPr>
-        <w:t xml:space="preserve">## of S4 objects is deprecated</w:t>
-      </w:r>
-      <w:r>
-        <w:br w:type="textWrapping"/>
-      </w:r>
-      <w:r>
-        <w:rPr>
-          <w:rStyle w:val="VerbatimChar"/>
-        </w:rPr>
-        <w:t xml:space="preserve"/>
-      </w:r>
-      <w:r>
-        <w:br w:type="textWrapping"/>
-      </w:r>
-      <w:r>
-        <w:rPr>
-          <w:rStyle w:val="VerbatimChar"/>
-        </w:rPr>
-        <w:t xml:space="preserve">## Warning in `[&lt;-`(`*tmp*`, k, value = &lt;S4 object of class</w:t>
-      </w:r>
-      <w:r>
-        <w:br w:type="textWrapping"/>
-      </w:r>
-      <w:r>
-        <w:rPr>
-          <w:rStyle w:val="VerbatimChar"/>
-        </w:rPr>
-        <w:t xml:space="preserve">## structure("H2OClusteringModel", package = "h2o")&gt;): implicit list embedding</w:t>
-      </w:r>
-      <w:r>
-        <w:br w:type="textWrapping"/>
-      </w:r>
-      <w:r>
-        <w:rPr>
-          <w:rStyle w:val="VerbatimChar"/>
-        </w:rPr>
-        <w:t xml:space="preserve">## of S4 objects is deprecated</w:t>
-      </w:r>
-    </w:p>
-    <w:p>
-      <w:pPr>
-        <w:pStyle w:val="SourceCode"/>
-      </w:pPr>
-      <w:r>
-        <w:rPr>
           <w:rStyle w:val="KeywordTok"/>
         </w:rPr>
         <w:t xml:space="preserve">sapply</w:t>
@@ -4391,43 +4002,43 @@
         <w:rPr>
           <w:rStyle w:val="VerbatimChar"/>
         </w:rPr>
-        <w:t xml:space="preserve">## 1        1     yes        Lawyer thu            other   jul Inner.city</w:t>
-      </w:r>
-      <w:r>
-        <w:br w:type="textWrapping"/>
-      </w:r>
-      <w:r>
-        <w:rPr>
-          <w:rStyle w:val="VerbatimChar"/>
-        </w:rPr>
-        <w:t xml:space="preserve">## 2        2     yes        Lawyer mon            other   may Inner.city</w:t>
-      </w:r>
-      <w:r>
-        <w:br w:type="textWrapping"/>
-      </w:r>
-      <w:r>
-        <w:rPr>
-          <w:rStyle w:val="VerbatimChar"/>
-        </w:rPr>
-        <w:t xml:space="preserve">## 3        3      no Self-employed thu Bachelour.degree   may Inner.city</w:t>
-      </w:r>
-      <w:r>
-        <w:br w:type="textWrapping"/>
-      </w:r>
-      <w:r>
-        <w:rPr>
-          <w:rStyle w:val="VerbatimChar"/>
-        </w:rPr>
-        <w:t xml:space="preserve">## 4        4     yes        Lawyer wed            other   jul Inner.city</w:t>
-      </w:r>
-      <w:r>
-        <w:br w:type="textWrapping"/>
-      </w:r>
-      <w:r>
-        <w:rPr>
-          <w:rStyle w:val="VerbatimChar"/>
-        </w:rPr>
-        <w:t xml:space="preserve">## 5        5     yes        Driver tue            other   may Inner.city</w:t>
+        <w:t xml:space="preserve">## 1        1     yes        Lawyer tue            other   may Inner.city</w:t>
+      </w:r>
+      <w:r>
+        <w:br w:type="textWrapping"/>
+      </w:r>
+      <w:r>
+        <w:rPr>
+          <w:rStyle w:val="VerbatimChar"/>
+        </w:rPr>
+        <w:t xml:space="preserve">## 2        2      no        Lawyer wed            other   may Inner.city</w:t>
+      </w:r>
+      <w:r>
+        <w:br w:type="textWrapping"/>
+      </w:r>
+      <w:r>
+        <w:rPr>
+          <w:rStyle w:val="VerbatimChar"/>
+        </w:rPr>
+        <w:t xml:space="preserve">## 3        3     yes Self-employed mon Bachelour.degree   jul Inner.city</w:t>
+      </w:r>
+      <w:r>
+        <w:br w:type="textWrapping"/>
+      </w:r>
+      <w:r>
+        <w:rPr>
+          <w:rStyle w:val="VerbatimChar"/>
+        </w:rPr>
+        <w:t xml:space="preserve">## 4        4     yes Self-employed thu            other   may Inner.city</w:t>
+      </w:r>
+      <w:r>
+        <w:br w:type="textWrapping"/>
+      </w:r>
+      <w:r>
+        <w:rPr>
+          <w:rStyle w:val="VerbatimChar"/>
+        </w:rPr>
+        <w:t xml:space="preserve">## 5        5     yes        Lawyer mon            other   aug Inner.city</w:t>
       </w:r>
       <w:r>
         <w:br w:type="textWrapping"/>
@@ -4445,43 +4056,43 @@
         <w:rPr>
           <w:rStyle w:val="VerbatimChar"/>
         </w:rPr>
-        <w:t xml:space="preserve">## 1      inactive              no  0.000000   14.419492            5.833015</w:t>
-      </w:r>
-      <w:r>
-        <w:br w:type="textWrapping"/>
-      </w:r>
-      <w:r>
-        <w:rPr>
-          <w:rStyle w:val="VerbatimChar"/>
-        </w:rPr>
-        <w:t xml:space="preserve">## 2      inactive             yes  0.211371    2.061693            2.175837</w:t>
-      </w:r>
-      <w:r>
-        <w:br w:type="textWrapping"/>
-      </w:r>
-      <w:r>
-        <w:rPr>
-          <w:rStyle w:val="VerbatimChar"/>
-        </w:rPr>
-        <w:t xml:space="preserve">## 3      inactive              no -0.000000    2.245732            5.869076</w:t>
-      </w:r>
-      <w:r>
-        <w:br w:type="textWrapping"/>
-      </w:r>
-      <w:r>
-        <w:rPr>
-          <w:rStyle w:val="VerbatimChar"/>
-        </w:rPr>
-        <w:t xml:space="preserve">## 4      inactive             yes  0.002934    2.284265            5.750131</w:t>
-      </w:r>
-      <w:r>
-        <w:br w:type="textWrapping"/>
-      </w:r>
-      <w:r>
-        <w:rPr>
-          <w:rStyle w:val="VerbatimChar"/>
-        </w:rPr>
-        <w:t xml:space="preserve">## 5      inactive              no  0.000364    2.277060            5.839464</w:t>
+        <w:t xml:space="preserve">## 1      inactive             yes  2.555870    1.753890            1.992682</w:t>
+      </w:r>
+      <w:r>
+        <w:br w:type="textWrapping"/>
+      </w:r>
+      <w:r>
+        <w:rPr>
+          <w:rStyle w:val="VerbatimChar"/>
+        </w:rPr>
+        <w:t xml:space="preserve">## 2      inactive              no  0.000089    2.034596            5.846948</w:t>
+      </w:r>
+      <w:r>
+        <w:br w:type="textWrapping"/>
+      </w:r>
+      <w:r>
+        <w:rPr>
+          <w:rStyle w:val="VerbatimChar"/>
+        </w:rPr>
+        <w:t xml:space="preserve">## 3      inactive             yes  0.000778    3.622922            5.786005</w:t>
+      </w:r>
+      <w:r>
+        <w:br w:type="textWrapping"/>
+      </w:r>
+      <w:r>
+        <w:rPr>
+          <w:rStyle w:val="VerbatimChar"/>
+        </w:rPr>
+        <w:t xml:space="preserve">## 4      inactive             yes  0.014923    2.182811            2.322612</w:t>
+      </w:r>
+      <w:r>
+        <w:br w:type="textWrapping"/>
+      </w:r>
+      <w:r>
+        <w:rPr>
+          <w:rStyle w:val="VerbatimChar"/>
+        </w:rPr>
+        <w:t xml:space="preserve">## 5      inactive             yes  0.125429    1.886008            1.838857</w:t>
       </w:r>
       <w:r>
         <w:br w:type="textWrapping"/>
@@ -4499,43 +4110,43 @@
         <w:rPr>
           <w:rStyle w:val="VerbatimChar"/>
         </w:rPr>
-        <w:t xml:space="preserve">## 1       3.394386         Satisfactory 107.848664 satisfactory 40.924788</w:t>
-      </w:r>
-      <w:r>
-        <w:br w:type="textWrapping"/>
-      </w:r>
-      <w:r>
-        <w:rPr>
-          <w:rStyle w:val="VerbatimChar"/>
-        </w:rPr>
-        <w:t xml:space="preserve">## 2      -1.553265         Satisfactory 107.202753 satisfactory 39.647779</w:t>
-      </w:r>
-      <w:r>
-        <w:br w:type="textWrapping"/>
-      </w:r>
-      <w:r>
-        <w:rPr>
-          <w:rStyle w:val="VerbatimChar"/>
-        </w:rPr>
-        <w:t xml:space="preserve">## 3       3.260364         Satisfactory 109.003955 satisfactory 36.202984</w:t>
-      </w:r>
-      <w:r>
-        <w:br w:type="textWrapping"/>
-      </w:r>
-      <w:r>
-        <w:rPr>
-          <w:rStyle w:val="VerbatimChar"/>
-        </w:rPr>
-        <w:t xml:space="preserve">## 4       3.041111         Satisfactory 106.994902 satisfactory 36.474997</w:t>
-      </w:r>
-      <w:r>
-        <w:br w:type="textWrapping"/>
-      </w:r>
-      <w:r>
-        <w:rPr>
-          <w:rStyle w:val="VerbatimChar"/>
-        </w:rPr>
-        <w:t xml:space="preserve">## 5       3.202147         Satisfactory 107.695915 satisfactory 50.672003</w:t>
+        <w:t xml:space="preserve">## 1      -1.566266                  Low 107.666986 satisfactory 41.855728</w:t>
+      </w:r>
+      <w:r>
+        <w:br w:type="textWrapping"/>
+      </w:r>
+      <w:r>
+        <w:rPr>
+          <w:rStyle w:val="VerbatimChar"/>
+        </w:rPr>
+        <w:t xml:space="preserve">## 2       3.209705         Satisfactory 108.163794 satisfactory 39.403087</w:t>
+      </w:r>
+      <w:r>
+        <w:br w:type="textWrapping"/>
+      </w:r>
+      <w:r>
+        <w:rPr>
+          <w:rStyle w:val="VerbatimChar"/>
+        </w:rPr>
+        <w:t xml:space="preserve">## 3       3.132667         Satisfactory 107.527828 satisfactory 41.065131</w:t>
+      </w:r>
+      <w:r>
+        <w:br w:type="textWrapping"/>
+      </w:r>
+      <w:r>
+        <w:rPr>
+          <w:rStyle w:val="VerbatimChar"/>
+        </w:rPr>
+        <w:t xml:space="preserve">## 4      -1.243920         Satisfactory 107.180119 satisfactory 37.660909</w:t>
+      </w:r>
+      <w:r>
+        <w:br w:type="textWrapping"/>
+      </w:r>
+      <w:r>
+        <w:rPr>
+          <w:rStyle w:val="VerbatimChar"/>
+        </w:rPr>
+        <w:t xml:space="preserve">## 5      -2.385284         Satisfactory 107.139673 satisfactory 44.542127</w:t>
       </w:r>
       <w:r>
         <w:br w:type="textWrapping"/>
@@ -4553,43 +4164,43 @@
         <w:rPr>
           <w:rStyle w:val="VerbatimChar"/>
         </w:rPr>
-        <w:t xml:space="preserve">## 1 15654.599576       91.026441    0.507415</w:t>
-      </w:r>
-      <w:r>
-        <w:br w:type="textWrapping"/>
-      </w:r>
-      <w:r>
-        <w:rPr>
-          <w:rStyle w:val="VerbatimChar"/>
-        </w:rPr>
-        <w:t xml:space="preserve">## 2 15215.908219       85.584415    0.977126</w:t>
-      </w:r>
-      <w:r>
-        <w:br w:type="textWrapping"/>
-      </w:r>
-      <w:r>
-        <w:rPr>
-          <w:rStyle w:val="VerbatimChar"/>
-        </w:rPr>
-        <w:t xml:space="preserve">## 3 15624.391766       93.994810    0.476689</w:t>
-      </w:r>
-      <w:r>
-        <w:br w:type="textWrapping"/>
-      </w:r>
-      <w:r>
-        <w:rPr>
-          <w:rStyle w:val="VerbatimChar"/>
-        </w:rPr>
-        <w:t xml:space="preserve">## 4 15656.511921       89.273214    0.580022</w:t>
-      </w:r>
-      <w:r>
-        <w:br w:type="textWrapping"/>
-      </w:r>
-      <w:r>
-        <w:rPr>
-          <w:rStyle w:val="VerbatimChar"/>
-        </w:rPr>
-        <w:t xml:space="preserve">## 5 15630.538657       94.554444    0.521557</w:t>
+        <w:t xml:space="preserve">## 1 15078.611033       93.767737    2.333805</w:t>
+      </w:r>
+      <w:r>
+        <w:br w:type="textWrapping"/>
+      </w:r>
+      <w:r>
+        <w:rPr>
+          <w:rStyle w:val="VerbatimChar"/>
+        </w:rPr>
+        <w:t xml:space="preserve">## 2 15620.867826       95.369138    0.490375</w:t>
+      </w:r>
+      <w:r>
+        <w:br w:type="textWrapping"/>
+      </w:r>
+      <w:r>
+        <w:rPr>
+          <w:rStyle w:val="VerbatimChar"/>
+        </w:rPr>
+        <w:t xml:space="preserve">## 3 15660.446291       88.801089    0.569165</w:t>
+      </w:r>
+      <w:r>
+        <w:br w:type="textWrapping"/>
+      </w:r>
+      <w:r>
+        <w:rPr>
+          <w:rStyle w:val="VerbatimChar"/>
+        </w:rPr>
+        <w:t xml:space="preserve">## 4 15277.746718       77.911436    0.806411</w:t>
+      </w:r>
+      <w:r>
+        <w:br w:type="textWrapping"/>
+      </w:r>
+      <w:r>
+        <w:rPr>
+          <w:rStyle w:val="VerbatimChar"/>
+        </w:rPr>
+        <w:t xml:space="preserve">## 5 15084.781929      104.492429    1.082348</w:t>
       </w:r>
     </w:p>
     <w:p>
@@ -6726,7 +6337,7 @@
     </w:lvl>
   </w:abstractNum>
   <w:abstractNum w:abstractNumId="990">
-    <w:nsid w:val="7c5b329f"/>
+    <w:nsid w:val="1f75a37f"/>
     <w:multiLevelType w:val="multilevel"/>
     <w:lvl w:ilvl="0">
       <w:numFmt w:val="bullet"/>
@@ -6807,7 +6418,7 @@
     </w:lvl>
   </w:abstractNum>
   <w:abstractNum w:abstractNumId="99411">
-    <w:nsid w:val="8a331d2e"/>
+    <w:nsid w:val="1bdbf41a"/>
     <w:multiLevelType w:val="multilevel"/>
     <w:lvl w:ilvl="0">
       <w:start w:val="1"/>
@@ -6895,7 +6506,7 @@
     </w:lvl>
   </w:abstractNum>
   <w:abstractNum w:abstractNumId="991">
-    <w:nsid w:val="ab3dad8e"/>
+    <w:nsid w:val="7828ed0a"/>
     <w:multiLevelType w:val="multilevel"/>
     <w:lvl w:ilvl="0">
       <w:numFmt w:val="bullet"/>
@@ -6976,7 +6587,7 @@
     </w:lvl>
   </w:abstractNum>
   <w:abstractNum w:abstractNumId="99414">
-    <w:nsid w:val="957f10a0"/>
+    <w:nsid w:val="e3a64539"/>
     <w:multiLevelType w:val="multilevel"/>
     <w:lvl w:ilvl="0">
       <w:start w:val="4"/>
@@ -7064,7 +6675,7 @@
     </w:lvl>
   </w:abstractNum>
   <w:abstractNum w:abstractNumId="99415">
-    <w:nsid w:val="9f654d7e"/>
+    <w:nsid w:val="b090ab7a"/>
     <w:multiLevelType w:val="multilevel"/>
     <w:lvl w:ilvl="0">
       <w:start w:val="5"/>
@@ -7152,7 +6763,7 @@
     </w:lvl>
   </w:abstractNum>
   <w:abstractNum w:abstractNumId="99418">
-    <w:nsid w:val="41800c3e"/>
+    <w:nsid w:val="10ba3181"/>
     <w:multiLevelType w:val="multilevel"/>
     <w:lvl w:ilvl="0">
       <w:start w:val="8"/>

</xml_diff>